<commit_message>
create docx via travis
</commit_message>
<xml_diff>
--- a/docs/0_prerequisites.docx
+++ b/docs/0_prerequisites.docx
@@ -393,7 +393,117 @@
         <w:t xml:space="preserve">where all possible kernels are listed, search for bash and pick one that may fit better for you.</w:t>
       </w:r>
     </w:p>
-    <w:bookmarkStart w:id="37" w:name="Xf7fd5c40e8256741fdaea5bd41473ff8f458cd7"/>
+    <w:p>
+      <w:pPr>
+        <w:pStyle w:val="BodyText"/>
+      </w:pPr>
+      <w:r>
+        <w:t xml:space="preserve">After the installation of the bash kernel, you need to activate it just one time if you want to click on the cells to run the commands. You can do it this way if you are using Microsoft Visual Studio Code:</w:t>
+      </w:r>
+    </w:p>
+    <w:p>
+      <w:pPr>
+        <w:pStyle w:val="BodyText"/>
+      </w:pPr>
+      <w:r>
+        <w:drawing>
+          <wp:inline>
+            <wp:extent cx="5334000" cy="2363546"/>
+            <wp:effectExtent b="0" l="0" r="0" t="0"/>
+            <wp:docPr descr="" title="" id="35" name="Picture"/>
+            <a:graphic>
+              <a:graphicData uri="http://schemas.openxmlformats.org/drawingml/2006/picture">
+                <pic:pic>
+                  <pic:nvPicPr>
+                    <pic:cNvPr descr="../pictures/bash_kernel_1.png" id="36" name="Picture"/>
+                    <pic:cNvPicPr>
+                      <a:picLocks noChangeArrowheads="1" noChangeAspect="1"/>
+                    </pic:cNvPicPr>
+                  </pic:nvPicPr>
+                  <pic:blipFill>
+                    <a:blip r:embed="rId34"/>
+                    <a:stretch>
+                      <a:fillRect/>
+                    </a:stretch>
+                  </pic:blipFill>
+                  <pic:spPr bwMode="auto">
+                    <a:xfrm>
+                      <a:off x="0" y="0"/>
+                      <a:ext cx="5334000" cy="2363546"/>
+                    </a:xfrm>
+                    <a:prstGeom prst="rect">
+                      <a:avLst/>
+                    </a:prstGeom>
+                    <a:noFill/>
+                    <a:ln w="9525">
+                      <a:noFill/>
+                      <a:headEnd/>
+                      <a:tailEnd/>
+                    </a:ln>
+                  </pic:spPr>
+                </pic:pic>
+              </a:graphicData>
+            </a:graphic>
+          </wp:inline>
+        </w:drawing>
+      </w:r>
+    </w:p>
+    <w:p>
+      <w:pPr>
+        <w:pStyle w:val="BodyText"/>
+      </w:pPr>
+      <w:r>
+        <w:t xml:space="preserve">Alternatively, if you use the native jupyter notebook tool:</w:t>
+      </w:r>
+    </w:p>
+    <w:p>
+      <w:pPr>
+        <w:pStyle w:val="BodyText"/>
+      </w:pPr>
+      <w:r>
+        <w:drawing>
+          <wp:inline>
+            <wp:extent cx="5334000" cy="2259859"/>
+            <wp:effectExtent b="0" l="0" r="0" t="0"/>
+            <wp:docPr descr="" title="" id="38" name="Picture"/>
+            <a:graphic>
+              <a:graphicData uri="http://schemas.openxmlformats.org/drawingml/2006/picture">
+                <pic:pic>
+                  <pic:nvPicPr>
+                    <pic:cNvPr descr="../pictures/bash_kernel_2.png" id="39" name="Picture"/>
+                    <pic:cNvPicPr>
+                      <a:picLocks noChangeArrowheads="1" noChangeAspect="1"/>
+                    </pic:cNvPicPr>
+                  </pic:nvPicPr>
+                  <pic:blipFill>
+                    <a:blip r:embed="rId37"/>
+                    <a:stretch>
+                      <a:fillRect/>
+                    </a:stretch>
+                  </pic:blipFill>
+                  <pic:spPr bwMode="auto">
+                    <a:xfrm>
+                      <a:off x="0" y="0"/>
+                      <a:ext cx="5334000" cy="2259859"/>
+                    </a:xfrm>
+                    <a:prstGeom prst="rect">
+                      <a:avLst/>
+                    </a:prstGeom>
+                    <a:noFill/>
+                    <a:ln w="9525">
+                      <a:noFill/>
+                      <a:headEnd/>
+                      <a:tailEnd/>
+                    </a:ln>
+                  </pic:spPr>
+                </pic:pic>
+              </a:graphicData>
+            </a:graphic>
+          </wp:inline>
+        </w:drawing>
+      </w:r>
+    </w:p>
+    <w:bookmarkStart w:id="43" w:name="Xf7fd5c40e8256741fdaea5bd41473ff8f458cd7"/>
     <w:p>
       <w:pPr>
         <w:pStyle w:val="Heading2"/>
@@ -412,7 +522,7 @@
       <w:r>
         <w:t xml:space="preserve"> </w:t>
       </w:r>
-      <w:hyperlink r:id="rId34">
+      <w:hyperlink r:id="rId40">
         <w:r>
           <w:rPr>
             <w:rStyle w:val="Hyperlink"/>
@@ -429,7 +539,7 @@
       <w:r>
         <w:t xml:space="preserve"> </w:t>
       </w:r>
-      <w:hyperlink r:id="rId35">
+      <w:hyperlink r:id="rId41">
         <w:r>
           <w:rPr>
             <w:rStyle w:val="Hyperlink"/>
@@ -446,7 +556,7 @@
       <w:r>
         <w:t xml:space="preserve"> </w:t>
       </w:r>
-      <w:hyperlink r:id="rId36">
+      <w:hyperlink r:id="rId42">
         <w:r>
           <w:rPr>
             <w:rStyle w:val="Hyperlink"/>
@@ -466,7 +576,7 @@
         <w:t xml:space="preserve">First of all, get a clean python environment:</w:t>
       </w:r>
     </w:p>
-    <w:bookmarkEnd w:id="37"/>
+    <w:bookmarkEnd w:id="43"/>
     <w:p>
       <w:pPr>
         <w:pStyle w:val="SourceCode"/>
@@ -793,18 +903,18 @@
           <wp:inline>
             <wp:extent cx="5334000" cy="2995635"/>
             <wp:effectExtent b="0" l="0" r="0" t="0"/>
-            <wp:docPr descr="" title="" id="39" name="Picture"/>
+            <wp:docPr descr="" title="" id="45" name="Picture"/>
             <a:graphic>
               <a:graphicData uri="http://schemas.openxmlformats.org/drawingml/2006/picture">
                 <pic:pic>
                   <pic:nvPicPr>
-                    <pic:cNvPr descr="../pictures/dockerstarting.png" id="40" name="Picture"/>
+                    <pic:cNvPr descr="../pictures/dockerstarting.png" id="46" name="Picture"/>
                     <pic:cNvPicPr>
                       <a:picLocks noChangeArrowheads="1" noChangeAspect="1"/>
                     </pic:cNvPicPr>
                   </pic:nvPicPr>
                   <pic:blipFill>
-                    <a:blip r:embed="rId38"/>
+                    <a:blip r:embed="rId44"/>
                     <a:stretch>
                       <a:fillRect/>
                     </a:stretch>
@@ -866,7 +976,7 @@
       <w:r>
         <w:t xml:space="preserve"> </w:t>
       </w:r>
-      <w:hyperlink r:id="rId41">
+      <w:hyperlink r:id="rId47">
         <w:r>
           <w:rPr>
             <w:rStyle w:val="Hyperlink"/>
@@ -881,7 +991,7 @@
         <w:t xml:space="preserve">is a good introductory course that will help you to begin your journey into the world of containers and OpenShift.</w:t>
       </w:r>
     </w:p>
-    <w:bookmarkStart w:id="48" w:name="X957e1bfc182be35a2c0f7d779055a453cbc7bac"/>
+    <w:bookmarkStart w:id="54" w:name="X957e1bfc182be35a2c0f7d779055a453cbc7bac"/>
     <w:p>
       <w:pPr>
         <w:pStyle w:val="Heading2"/>
@@ -924,7 +1034,7 @@
       <w:r>
         <w:t xml:space="preserve"> </w:t>
       </w:r>
-      <w:hyperlink r:id="rId42">
+      <w:hyperlink r:id="rId48">
         <w:r>
           <w:rPr>
             <w:rStyle w:val="Hyperlink"/>
@@ -953,7 +1063,7 @@
       <w:r>
         <w:t xml:space="preserve"> </w:t>
       </w:r>
-      <w:hyperlink r:id="rId43">
+      <w:hyperlink r:id="rId49">
         <w:r>
           <w:rPr>
             <w:rStyle w:val="Hyperlink"/>
@@ -985,7 +1095,7 @@
       <w:r>
         <w:t xml:space="preserve"> </w:t>
       </w:r>
-      <w:hyperlink r:id="rId44">
+      <w:hyperlink r:id="rId50">
         <w:r>
           <w:rPr>
             <w:rStyle w:val="VerbatimChar"/>
@@ -1010,7 +1120,7 @@
       <w:r>
         <w:t xml:space="preserve"> </w:t>
       </w:r>
-      <w:hyperlink r:id="rId42">
+      <w:hyperlink r:id="rId48">
         <w:r>
           <w:rPr>
             <w:rStyle w:val="Hyperlink"/>
@@ -1039,18 +1149,18 @@
           <wp:inline>
             <wp:extent cx="5334000" cy="3715288"/>
             <wp:effectExtent b="0" l="0" r="0" t="0"/>
-            <wp:docPr descr="" title="" id="46" name="Picture"/>
+            <wp:docPr descr="" title="" id="52" name="Picture"/>
             <a:graphic>
               <a:graphicData uri="http://schemas.openxmlformats.org/drawingml/2006/picture">
                 <pic:pic>
                   <pic:nvPicPr>
-                    <pic:cNvPr descr="../pictures/ocdownload.png" id="47" name="Picture"/>
+                    <pic:cNvPr descr="../pictures/ocdownload.png" id="53" name="Picture"/>
                     <pic:cNvPicPr>
                       <a:picLocks noChangeArrowheads="1" noChangeAspect="1"/>
                     </pic:cNvPicPr>
                   </pic:nvPicPr>
                   <pic:blipFill>
-                    <a:blip r:embed="rId45"/>
+                    <a:blip r:embed="rId51"/>
                     <a:stretch>
                       <a:fillRect/>
                     </a:stretch>
@@ -1077,7 +1187,7 @@
         </w:drawing>
       </w:r>
     </w:p>
-    <w:bookmarkEnd w:id="48"/>
+    <w:bookmarkEnd w:id="54"/>
     <w:p>
       <w:pPr>
         <w:pStyle w:val="BodyText"/>
@@ -1088,7 +1198,7 @@
       <w:r>
         <w:t xml:space="preserve"> </w:t>
       </w:r>
-      <w:hyperlink r:id="rId49">
+      <w:hyperlink r:id="rId55">
         <w:r>
           <w:rPr>
             <w:rStyle w:val="Hyperlink"/>
@@ -1112,7 +1222,7 @@
         <w:t xml:space="preserve">helm</w:t>
       </w:r>
     </w:p>
-    <w:bookmarkStart w:id="51" w:name="Xb4d03a1e98341cfc3cfc9b1fbd1511ec520fa48"/>
+    <w:bookmarkStart w:id="57" w:name="Xb4d03a1e98341cfc3cfc9b1fbd1511ec520fa48"/>
     <w:p>
       <w:pPr>
         <w:pStyle w:val="Heading2"/>
@@ -1143,7 +1253,7 @@
       <w:r>
         <w:t xml:space="preserve"> </w:t>
       </w:r>
-      <w:hyperlink r:id="rId50">
+      <w:hyperlink r:id="rId56">
         <w:r>
           <w:rPr>
             <w:rStyle w:val="Hyperlink"/>
@@ -1179,7 +1289,7 @@
         <w:t xml:space="preserve">Search for databand like in the following picture:</w:t>
       </w:r>
     </w:p>
-    <w:bookmarkEnd w:id="51"/>
+    <w:bookmarkEnd w:id="57"/>
     <w:p>
       <w:pPr>
         <w:pStyle w:val="FirstParagraph"/>
@@ -1189,18 +1299,18 @@
           <wp:inline>
             <wp:extent cx="5334000" cy="5102310"/>
             <wp:effectExtent b="0" l="0" r="0" t="0"/>
-            <wp:docPr descr="" title="" id="53" name="Picture"/>
+            <wp:docPr descr="" title="" id="59" name="Picture"/>
             <a:graphic>
               <a:graphicData uri="http://schemas.openxmlformats.org/drawingml/2006/picture">
                 <pic:pic>
                   <pic:nvPicPr>
-                    <pic:cNvPr descr="../pictures/DSw1.png" id="54" name="Picture"/>
+                    <pic:cNvPr descr="../pictures/DSw1.png" id="60" name="Picture"/>
                     <pic:cNvPicPr>
                       <a:picLocks noChangeArrowheads="1" noChangeAspect="1"/>
                     </pic:cNvPicPr>
                   </pic:nvPicPr>
                   <pic:blipFill>
-                    <a:blip r:embed="rId52"/>
+                    <a:blip r:embed="rId58"/>
                     <a:stretch>
                       <a:fillRect/>
                     </a:stretch>
@@ -1248,18 +1358,18 @@
           <wp:inline>
             <wp:extent cx="5334000" cy="5375303"/>
             <wp:effectExtent b="0" l="0" r="0" t="0"/>
-            <wp:docPr descr="" title="" id="56" name="Picture"/>
+            <wp:docPr descr="" title="" id="62" name="Picture"/>
             <a:graphic>
               <a:graphicData uri="http://schemas.openxmlformats.org/drawingml/2006/picture">
                 <pic:pic>
                   <pic:nvPicPr>
-                    <pic:cNvPr descr="../pictures/DSw2.png" id="57" name="Picture"/>
+                    <pic:cNvPr descr="../pictures/DSw2.png" id="63" name="Picture"/>
                     <pic:cNvPicPr>
                       <a:picLocks noChangeArrowheads="1" noChangeAspect="1"/>
                     </pic:cNvPicPr>
                   </pic:nvPicPr>
                   <pic:blipFill>
-                    <a:blip r:embed="rId55"/>
+                    <a:blip r:embed="rId61"/>
                     <a:stretch>
                       <a:fillRect/>
                     </a:stretch>
@@ -1309,7 +1419,7 @@
         <w:t xml:space="preserve">(960MB). Needless to say, names and sizes will change with upcoming versions.</w:t>
       </w:r>
     </w:p>
-    <w:bookmarkStart w:id="58" w:name="X2d941c48ab6f7024d8029fb60b74b586e49485e"/>
+    <w:bookmarkStart w:id="64" w:name="X2d941c48ab6f7024d8029fb60b74b586e49485e"/>
     <w:p>
       <w:pPr>
         <w:pStyle w:val="Heading2"/>
@@ -1326,7 +1436,7 @@
         <w:t xml:space="preserve">If you want to excercise with the integration of DataStage, you will need to create an instance in the IBM Cloud. The lite (free) plan is perfectly fine for this workshop.</w:t>
       </w:r>
     </w:p>
-    <w:bookmarkEnd w:id="58"/>
+    <w:bookmarkEnd w:id="64"/>
     <w:p>
       <w:pPr>
         <w:pStyle w:val="BodyText"/>
@@ -1336,18 +1446,18 @@
           <wp:inline>
             <wp:extent cx="5334000" cy="2792858"/>
             <wp:effectExtent b="0" l="0" r="0" t="0"/>
-            <wp:docPr descr="" title="" id="60" name="Picture"/>
+            <wp:docPr descr="" title="" id="66" name="Picture"/>
             <a:graphic>
               <a:graphicData uri="http://schemas.openxmlformats.org/drawingml/2006/picture">
                 <pic:pic>
                   <pic:nvPicPr>
-                    <pic:cNvPr descr="../pictures/datastageInstance.png" id="61" name="Picture"/>
+                    <pic:cNvPr descr="../pictures/datastageInstance.png" id="67" name="Picture"/>
                     <pic:cNvPicPr>
                       <a:picLocks noChangeArrowheads="1" noChangeAspect="1"/>
                     </pic:cNvPicPr>
                   </pic:nvPicPr>
                   <pic:blipFill>
-                    <a:blip r:embed="rId59"/>
+                    <a:blip r:embed="rId65"/>
                     <a:stretch>
                       <a:fillRect/>
                     </a:stretch>
@@ -1374,7 +1484,7 @@
         </w:drawing>
       </w:r>
     </w:p>
-    <w:bookmarkStart w:id="64" w:name="X88b9dfb8c57f92527edac45614471b080d32e60"/>
+    <w:bookmarkStart w:id="70" w:name="X88b9dfb8c57f92527edac45614471b080d32e60"/>
     <w:p>
       <w:pPr>
         <w:pStyle w:val="Heading2"/>
@@ -1393,7 +1503,7 @@
       <w:r>
         <w:t xml:space="preserve"> </w:t>
       </w:r>
-      <w:hyperlink r:id="rId62">
+      <w:hyperlink r:id="rId68">
         <w:r>
           <w:rPr>
             <w:rStyle w:val="Hyperlink"/>
@@ -1407,7 +1517,7 @@
       <w:r>
         <w:t xml:space="preserve"> </w:t>
       </w:r>
-      <w:hyperlink r:id="rId63">
+      <w:hyperlink r:id="rId69">
         <w:r>
           <w:rPr>
             <w:rStyle w:val="Hyperlink"/>
@@ -1422,8 +1532,8 @@
         <w:t xml:space="preserve">is a good example.</w:t>
       </w:r>
     </w:p>
-    <w:bookmarkEnd w:id="64"/>
-    <w:bookmarkStart w:id="67" w:name="X9e93aed62ca3d2981c72cc609fa021dd77fea6d"/>
+    <w:bookmarkEnd w:id="70"/>
+    <w:bookmarkStart w:id="73" w:name="X9e93aed62ca3d2981c72cc609fa021dd77fea6d"/>
     <w:p>
       <w:pPr>
         <w:pStyle w:val="Heading2"/>
@@ -1442,7 +1552,7 @@
       <w:r>
         <w:t xml:space="preserve"> </w:t>
       </w:r>
-      <w:hyperlink r:id="rId65">
+      <w:hyperlink r:id="rId71">
         <w:r>
           <w:rPr>
             <w:rStyle w:val="Hyperlink"/>
@@ -1459,7 +1569,7 @@
       <w:r>
         <w:t xml:space="preserve"> </w:t>
       </w:r>
-      <w:hyperlink r:id="rId66">
+      <w:hyperlink r:id="rId72">
         <w:r>
           <w:rPr>
             <w:rStyle w:val="Hyperlink"/>
@@ -1474,7 +1584,7 @@
         <w:t xml:space="preserve">for a full description of this pre-requisite.</w:t>
       </w:r>
     </w:p>
-    <w:bookmarkEnd w:id="67"/>
+    <w:bookmarkEnd w:id="73"/>
     <w:p>
       <w:r>
         <w:pict>
@@ -1492,7 +1602,7 @@
       <w:r>
         <w:t xml:space="preserve"> </w:t>
       </w:r>
-      <w:hyperlink r:id="rId66">
+      <w:hyperlink r:id="rId72">
         <w:r>
           <w:rPr>
             <w:rStyle w:val="Hyperlink"/>
@@ -1505,7 +1615,7 @@
       <w:pPr>
         <w:pStyle w:val="BodyText"/>
       </w:pPr>
-      <w:hyperlink r:id="rId68">
+      <w:hyperlink r:id="rId74">
         <w:r>
           <w:rPr>
             <w:rStyle w:val="Hyperlink"/>

</xml_diff>